<commit_message>
I changed the header.
</commit_message>
<xml_diff>
--- a/Asteroid Mining Proposal.docx
+++ b/Asteroid Mining Proposal.docx
@@ -22,8 +22,11 @@
           <w:sdt>
             <w:sdtPr>
               <w:rPr>
-                <w:rFonts w:asciiTheme="minorHAnsi" w:hAnsiTheme="minorHAnsi" w:cs="Adobe Arabic"/>
+                <w:rFonts w:asciiTheme="minorHAnsi" w:eastAsiaTheme="minorEastAsia" w:hAnsiTheme="minorHAnsi" w:cs="Adobe Arabic"/>
                 <w:b/>
+                <w:color w:val="595959" w:themeColor="text1" w:themeTint="A6"/>
+                <w:spacing w:val="0"/>
+                <w:kern w:val="0"/>
                 <w:sz w:val="72"/>
                 <w:szCs w:val="72"/>
               </w:rPr>
@@ -34,10 +37,6 @@
             </w:sdtPr>
             <w:sdtEndPr>
               <w:rPr>
-                <w:rFonts w:eastAsiaTheme="minorEastAsia"/>
-                <w:color w:val="595959" w:themeColor="text1" w:themeTint="A6"/>
-                <w:spacing w:val="0"/>
-                <w:kern w:val="0"/>
                 <w:sz w:val="36"/>
                 <w:szCs w:val="36"/>
               </w:rPr>
@@ -214,6 +213,7 @@
           <w:docPart w:val="59C5CB1B8C958A439C9B93F954A1685C"/>
         </w:placeholder>
       </w:sdtPr>
+      <w:sdtEndPr/>
       <w:sdtContent>
         <w:p>
           <w:pPr>
@@ -253,6 +253,7 @@
           <w:docPart w:val="95910A5237B2F74090E1AEA58BF234E5"/>
         </w:placeholder>
       </w:sdtPr>
+      <w:sdtEndPr/>
       <w:sdtContent>
         <w:p>
           <w:pPr>
@@ -321,7 +322,23 @@
               <w:sz w:val="24"/>
               <w:szCs w:val="24"/>
             </w:rPr>
-            <w:t>Asteroids could one day be a vast new source of scarce material if the financial and technological obstacles can be overcome. Asteroids are lumps of metals, rock and dust, sometimes laced with ices and tar, which are the cosmic "leftovers" from the solar system's formation about 4.5 billion years ago. There are hundreds of thousands of them, ranging in size from a few yards to hundreds of miles across. Small asteroids are much more numerous than large ones, but even a little, house-sized asteroid should contain metals possibly worth millions of dollars.</w:t>
+            <w:t>Asteroids could one day be a vast new source of scarce material if the financial and technological obstacles can be overcome. Asteroids are lumps of metals, rock</w:t>
+          </w:r>
+          <w:r>
+            <w:rPr>
+              <w:rFonts w:cs="Adobe Arabic"/>
+              <w:sz w:val="24"/>
+              <w:szCs w:val="24"/>
+            </w:rPr>
+            <w:t>,</w:t>
+          </w:r>
+          <w:r>
+            <w:rPr>
+              <w:rFonts w:cs="Adobe Arabic"/>
+              <w:sz w:val="24"/>
+              <w:szCs w:val="24"/>
+            </w:rPr>
+            <w:t xml:space="preserve"> and dust, sometimes laced with ices and tar, which are the cosmic "leftovers" from the solar system's formation about 4.5 billion years ago. There are hundreds of thousands of them, ranging in size from a few yards to hundreds of miles across. Small asteroids are much more numerous than large ones, but even a little, house-sized asteroid should contain metals possibly worth millions of dollars.</w:t>
           </w:r>
         </w:p>
         <w:p>
@@ -1403,6 +1420,7 @@
                                 <w:r>
                                   <w:rPr>
                                     <w:rFonts w:eastAsia="Times New Roman" w:cs="Times New Roman"/>
+                                    <w:noProof/>
                                     <w:color w:val="auto"/>
                                     <w:sz w:val="44"/>
                                   </w:rPr>
@@ -1489,27 +1507,7 @@
                                     <w:sz w:val="24"/>
                                     <w:szCs w:val="24"/>
                                   </w:rPr>
-                                  <w:t>https://e</w:t>
-                                </w:r>
-                                <w:r>
-                                  <w:rPr>
-                                    <w:rFonts w:hAnsi="Cambria"/>
-                                    <w:color w:val="auto"/>
-                                    <w:kern w:val="24"/>
-                                    <w:sz w:val="24"/>
-                                    <w:szCs w:val="24"/>
-                                  </w:rPr>
-                                  <w:t>n</w:t>
-                                </w:r>
-                                <w:r>
-                                  <w:rPr>
-                                    <w:rFonts w:hAnsi="Cambria"/>
-                                    <w:color w:val="auto"/>
-                                    <w:kern w:val="24"/>
-                                    <w:sz w:val="24"/>
-                                    <w:szCs w:val="24"/>
-                                  </w:rPr>
-                                  <w:t>.wikipedia.org/wiki/Electromagnetic_spectrum#Visible_radiation_.</w:t>
+                                  <w:t>https://en.wikipedia.org/wiki/Electromagnetic_spectrum#Visible_radiation_.</w:t>
                                 </w:r>
                                 <w:hyperlink r:id="rId10" w:history="1">
                                   <w:r>
@@ -1671,7 +1669,7 @@
                                         <pic:cNvPicPr/>
                                       </pic:nvPicPr>
                                       <pic:blipFill>
-                                        <a:blip r:embed="rId9">
+                                        <a:blip r:embed="rId12">
                                           <a:extLst>
                                             <a:ext uri="{28A0092B-C50C-407E-A947-70E740481C1C}">
                                               <a14:useLocalDpi xmlns:a14="http://schemas.microsoft.com/office/drawing/2010/main" val="0"/>
@@ -1762,7 +1760,7 @@
                             </w:rPr>
                             <w:t>.wikipedia.org/wiki/Electromagnetic_spectrum#Visible_radiation_.</w:t>
                           </w:r>
-                          <w:hyperlink r:id="rId12" w:history="1">
+                          <w:hyperlink r:id="rId13" w:history="1">
                             <w:r>
                               <w:rPr>
                                 <w:rStyle w:val="Hyperlink"/>
@@ -1893,6 +1891,7 @@
           <w:docPart w:val="338BBB111B726647A2F3A72982B29BAF"/>
         </w:placeholder>
       </w:sdtPr>
+      <w:sdtEndPr/>
       <w:sdtContent>
         <w:p>
           <w:pPr>
@@ -2531,7 +2530,7 @@
                     </pic:cNvPicPr>
                   </pic:nvPicPr>
                   <pic:blipFill>
-                    <a:blip r:embed="rId13">
+                    <a:blip r:embed="rId14">
                       <a:extLst>
                         <a:ext uri="{28A0092B-C50C-407E-A947-70E740481C1C}">
                           <a14:useLocalDpi xmlns:a14="http://schemas.microsoft.com/office/drawing/2010/main" val="0"/>
@@ -2776,7 +2775,17 @@
           <w:sz w:val="24"/>
           <w:szCs w:val="24"/>
         </w:rPr>
-        <w:t>Once securely on the ground, it’s time for the ground crew to get started. Just like mining on the Moon, it will be the same principle on Mars.</w:t>
+        <w:t>Once securely on</w:t>
+      </w:r>
+      <w:bookmarkStart w:id="0" w:name="_GoBack"/>
+      <w:bookmarkEnd w:id="0"/>
+      <w:r>
+        <w:rPr>
+          <w:rFonts w:cs="Adobe Arabic"/>
+          <w:sz w:val="24"/>
+          <w:szCs w:val="24"/>
+        </w:rPr>
+        <w:t xml:space="preserve"> the ground, it’s time for the ground crew to get started. Just like mining on the Moon, it will be the same principle on Mars.</w:t>
       </w:r>
     </w:p>
     <w:p>
@@ -2792,6 +2801,7 @@
       <w:r>
         <w:rPr>
           <w:rFonts w:cs="Adobe Arabic"/>
+          <w:noProof/>
           <w:sz w:val="24"/>
           <w:szCs w:val="24"/>
         </w:rPr>
@@ -2813,7 +2823,7 @@
                     </pic:cNvPicPr>
                   </pic:nvPicPr>
                   <pic:blipFill>
-                    <a:blip r:embed="rId14">
+                    <a:blip r:embed="rId15">
                       <a:extLst>
                         <a:ext uri="{28A0092B-C50C-407E-A947-70E740481C1C}">
                           <a14:useLocalDpi xmlns:a14="http://schemas.microsoft.com/office/drawing/2010/main" val="0"/>
@@ -2943,7 +2953,7 @@
                     </pic:cNvPicPr>
                   </pic:nvPicPr>
                   <pic:blipFill>
-                    <a:blip r:embed="rId15">
+                    <a:blip r:embed="rId16">
                       <a:extLst>
                         <a:ext uri="{28A0092B-C50C-407E-A947-70E740481C1C}">
                           <a14:useLocalDpi xmlns:a14="http://schemas.microsoft.com/office/drawing/2010/main" val="0"/>
@@ -3093,8 +3103,6 @@
         </w:rPr>
         <w:t xml:space="preserve"> We will be able to utilize the resources of space as we venture forth into the future.</w:t>
       </w:r>
-      <w:bookmarkStart w:id="0" w:name="_GoBack"/>
-      <w:bookmarkEnd w:id="0"/>
     </w:p>
     <w:p>
       <w:pPr>
@@ -3108,11 +3116,11 @@
       </w:pPr>
     </w:p>
     <w:sectPr>
-      <w:headerReference w:type="even" r:id="rId16"/>
-      <w:headerReference w:type="default" r:id="rId17"/>
-      <w:footerReference w:type="default" r:id="rId18"/>
-      <w:headerReference w:type="first" r:id="rId19"/>
-      <w:footerReference w:type="first" r:id="rId20"/>
+      <w:headerReference w:type="even" r:id="rId17"/>
+      <w:headerReference w:type="default" r:id="rId18"/>
+      <w:footerReference w:type="default" r:id="rId19"/>
+      <w:headerReference w:type="first" r:id="rId20"/>
+      <w:footerReference w:type="first" r:id="rId21"/>
       <w:pgSz w:w="12240" w:h="15840" w:code="1"/>
       <w:pgMar w:top="1800" w:right="2160" w:bottom="1440" w:left="2160" w:header="1800" w:footer="720" w:gutter="0"/>
       <w:cols w:space="720"/>
@@ -3700,61 +3708,54 @@
       <w:tblLook w:val="04A0" w:firstRow="1" w:lastRow="0" w:firstColumn="1" w:lastColumn="0" w:noHBand="0" w:noVBand="1"/>
     </w:tblPr>
     <w:tblGrid>
-      <w:gridCol w:w="1736"/>
-      <w:gridCol w:w="2780"/>
-      <w:gridCol w:w="2921"/>
-      <w:gridCol w:w="483"/>
+      <w:gridCol w:w="1608"/>
+      <w:gridCol w:w="1608"/>
+      <w:gridCol w:w="2985"/>
+      <w:gridCol w:w="496"/>
     </w:tblGrid>
     <w:tr>
       <w:tc>
         <w:tcPr>
-          <w:tcW w:w="2322" w:type="dxa"/>
+          <w:tcW w:w="1608" w:type="dxa"/>
+        </w:tcPr>
+        <w:p>
+          <w:pPr>
+            <w:pStyle w:val="Date"/>
+            <w:rPr>
+              <w:sz w:val="24"/>
+              <w:szCs w:val="24"/>
+            </w:rPr>
+          </w:pPr>
+          <w:r>
+            <w:rPr>
+              <w:sz w:val="24"/>
+              <w:szCs w:val="24"/>
+            </w:rPr>
+            <w:t>J.K.A.H.S.M.</w:t>
+          </w:r>
+        </w:p>
+      </w:tc>
+      <w:tc>
+        <w:tcPr>
+          <w:tcW w:w="1608" w:type="dxa"/>
         </w:tcPr>
         <w:p>
           <w:pPr>
             <w:pStyle w:val="Date"/>
           </w:pPr>
-          <w:r>
-            <w:fldChar w:fldCharType="begin"/>
-          </w:r>
-          <w:r>
-            <w:instrText xml:space="preserve"> PLACEHOLDER "[Insert Date]" \* MERGEFORMAT </w:instrText>
-          </w:r>
-          <w:r>
-            <w:fldChar w:fldCharType="separate"/>
-          </w:r>
-          <w:r>
-            <w:t>[Insert Date]</w:t>
-          </w:r>
-          <w:r>
-            <w:fldChar w:fldCharType="end"/>
-          </w:r>
-        </w:p>
-      </w:tc>
-      <w:tc>
-        <w:tcPr>
-          <w:tcW w:w="3483" w:type="dxa"/>
-        </w:tcPr>
-        <w:p>
-          <w:pPr>
-            <w:pStyle w:val="Header-Continued"/>
-          </w:pPr>
-          <w:r>
-            <w:t>J.K.A.H.S.M.</w:t>
-          </w:r>
         </w:p>
       </w:tc>
       <w:sdt>
         <w:sdtPr>
           <w:id w:val="32659646"/>
           <w:placeholder>
-            <w:docPart w:val="1AF615123428734384D4E8B719422EC6"/>
+            <w:docPart w:val="ED036F03E348E74B894D3B299D6EF576"/>
           </w:placeholder>
         </w:sdtPr>
         <w:sdtContent>
           <w:tc>
             <w:tcPr>
-              <w:tcW w:w="3825" w:type="dxa"/>
+              <w:tcW w:w="2985" w:type="dxa"/>
             </w:tcPr>
             <w:p>
               <w:pPr>
@@ -3769,7 +3770,7 @@
       </w:sdt>
       <w:tc>
         <w:tcPr>
-          <w:tcW w:w="666" w:type="dxa"/>
+          <w:tcW w:w="496" w:type="dxa"/>
         </w:tcPr>
         <w:p>
           <w:pPr>
@@ -3788,7 +3789,7 @@
             <w:rPr>
               <w:noProof/>
             </w:rPr>
-            <w:t>12</w:t>
+            <w:t>11</w:t>
           </w:r>
           <w:r>
             <w:rPr>
@@ -5540,6 +5541,7 @@
   <w:style w:type="character" w:default="1" w:styleId="DefaultParagraphFont">
     <w:name w:val="Default Paragraph Font"/>
     <w:uiPriority w:val="1"/>
+    <w:semiHidden/>
     <w:unhideWhenUsed/>
   </w:style>
   <w:style w:type="table" w:default="1" w:styleId="TableNormal">
@@ -7805,6 +7807,7 @@
   <w:style w:type="character" w:default="1" w:styleId="DefaultParagraphFont">
     <w:name w:val="Default Paragraph Font"/>
     <w:uiPriority w:val="1"/>
+    <w:semiHidden/>
     <w:unhideWhenUsed/>
   </w:style>
   <w:style w:type="table" w:default="1" w:styleId="TableNormal">
@@ -9780,7 +9783,10 @@
             <w:spacing w:after="120"/>
           </w:pPr>
           <w:r>
-            <w:t>Pellentesque a pede. Curabitur quis ipsum in tellus rhoncus ornare. Donec non ligula ut orci tincidunt hendrerit. Fusce et nisi eu lorem tempus porttitor. Nam nulla. Praesent pede. Vivamus aliquam diam vel nunc. Suspendisse erat. Sed pulvinar convallis massa. Suspendisse et orci in nisi blandit varius. Suspendisse ipsum. Phasellus porttitor lorem id ante.</w:t>
+            <w:t xml:space="preserve">Pellentesque a pede. Curabitur quis ipsum in tellus rhoncus ornare. Donec non ligula ut orci tincidunt hendrerit. Fusce et nisi eu lorem tempus porttitor. Nam nulla. Praesent pede. Vivamus aliquam diam vel nunc. Suspendisse </w:t>
+          </w:r>
+          <w:r>
+            <w:t>erat. Sed pulvinar convallis massa. Suspendisse et orci in nisi blandit varius. Suspendisse ipsum. Phasellus porttitor lorem id ante.</w:t>
           </w:r>
         </w:p>
         <w:p>
@@ -9814,7 +9820,10 @@
             <w:pStyle w:val="7FE052BBE5C05845A41CC439FE45D03A"/>
           </w:pPr>
           <w:r>
-            <w:t>Suspendisse Ipsum</w:t>
+            <w:t>Suspendis</w:t>
+          </w:r>
+          <w:r>
+            <w:t>se Ipsum</w:t>
           </w:r>
         </w:p>
       </w:docPartBody>
@@ -9866,14 +9875,17 @@
             <w:pStyle w:val="73370AF252904341871E7EA23F7224A8"/>
           </w:pPr>
           <w:r>
-            <w:t>Vestibulum condimentum velit sit amet leo. Aliquam vulputate lacinia eros. Vestibulum nonummy. Duis velit. Proin justo. Donec nunc sapien, pellentesque sed, posuere nec, pellentesque sed, ligula. Etiam non ante.</w:t>
+            <w:t>Vestibulum condimen</w:t>
+          </w:r>
+          <w:r>
+            <w:t>tum velit sit amet leo. Aliquam vulputate lacinia eros. Vestibulum nonummy. Duis velit. Proin justo. Donec nunc sapien, pellentesque sed, posuere nec, pellentesque sed, ligula. Etiam non ante.</w:t>
           </w:r>
         </w:p>
       </w:docPartBody>
     </w:docPart>
     <w:docPart>
       <w:docPartPr>
-        <w:name w:val="1AF615123428734384D4E8B719422EC6"/>
+        <w:name w:val="ED036F03E348E74B894D3B299D6EF576"/>
         <w:category>
           <w:name w:val="General"/>
           <w:gallery w:val="placeholder"/>
@@ -9884,12 +9896,12 @@
         <w:behaviors>
           <w:behavior w:val="content"/>
         </w:behaviors>
-        <w:guid w:val="{78DD8431-9993-9B4E-9F7C-0BA3673F2CB0}"/>
+        <w:guid w:val="{3AD88BBD-D727-0045-8EC1-8FA0029CF3ED}"/>
       </w:docPartPr>
       <w:docPartBody>
         <w:p>
           <w:pPr>
-            <w:pStyle w:val="1AF615123428734384D4E8B719422EC6"/>
+            <w:pStyle w:val="ED036F03E348E74B894D3B299D6EF576"/>
           </w:pPr>
           <w:r>
             <w:t>Lorem Ipsum</w:t>
@@ -9915,7 +9927,7 @@
     <w:charset w:val="00"/>
     <w:family w:val="auto"/>
     <w:pitch w:val="variable"/>
-    <w:sig w:usb0="00002A87" w:usb1="80000000" w:usb2="00000008" w:usb3="00000000" w:csb0="000001FF" w:csb1="00000000"/>
+    <w:sig w:usb0="00000003" w:usb1="00000000" w:usb2="00000000" w:usb3="00000000" w:csb0="00000001" w:csb1="00000000"/>
   </w:font>
   <w:font w:name="Arial">
     <w:panose1 w:val="020B0604020202020204"/>
@@ -9929,7 +9941,7 @@
     <w:charset w:val="00"/>
     <w:family w:val="auto"/>
     <w:pitch w:val="variable"/>
-    <w:sig w:usb0="00002A87" w:usb1="80000000" w:usb2="00000008" w:usb3="00000000" w:csb0="000001FF" w:csb1="00000000"/>
+    <w:sig w:usb0="00000003" w:usb1="00000000" w:usb2="00000000" w:usb3="00000000" w:csb0="00000001" w:csb1="00000000"/>
   </w:font>
   <w:font w:name="Wingdings">
     <w:panose1 w:val="05000000000000000000"/>
@@ -9980,23 +9992,27 @@
     <w:sig w:usb0="E00002FF" w:usb1="400004FF" w:usb2="00000000" w:usb3="00000000" w:csb0="0000019F" w:csb1="00000000"/>
   </w:font>
   <w:font w:name="ＭＳ 明朝">
-    <w:charset w:val="4E"/>
-    <w:family w:val="auto"/>
-    <w:pitch w:val="variable"/>
-    <w:sig w:usb0="E00002FF" w:usb1="6AC7FDFB" w:usb2="00000012" w:usb3="00000000" w:csb0="0002009F" w:csb1="00000000"/>
+    <w:panose1 w:val="00000000000000000000"/>
+    <w:charset w:val="80"/>
+    <w:family w:val="roman"/>
+    <w:notTrueType/>
+    <w:pitch w:val="fixed"/>
+    <w:sig w:usb0="00000001" w:usb1="08070000" w:usb2="00000010" w:usb3="00000000" w:csb0="00020000" w:csb1="00000000"/>
   </w:font>
   <w:font w:name="ＭＳ ゴシック">
-    <w:charset w:val="4E"/>
-    <w:family w:val="auto"/>
-    <w:pitch w:val="variable"/>
-    <w:sig w:usb0="E00002FF" w:usb1="6AC7FDFB" w:usb2="00000012" w:usb3="00000000" w:csb0="0002009F" w:csb1="00000000"/>
+    <w:panose1 w:val="00000000000000000000"/>
+    <w:charset w:val="80"/>
+    <w:family w:val="modern"/>
+    <w:notTrueType/>
+    <w:pitch w:val="fixed"/>
+    <w:sig w:usb0="00000001" w:usb1="08070000" w:usb2="00000010" w:usb3="00000000" w:csb0="00020000" w:csb1="00000000"/>
   </w:font>
   <w:font w:name="Calibri">
     <w:panose1 w:val="020F0502020204030204"/>
     <w:charset w:val="00"/>
     <w:family w:val="auto"/>
     <w:pitch w:val="variable"/>
-    <w:sig w:usb0="E10002FF" w:usb1="4000ACFF" w:usb2="00000009" w:usb3="00000000" w:csb0="0000019F" w:csb1="00000000"/>
+    <w:sig w:usb0="00000003" w:usb1="00000000" w:usb2="00000000" w:usb3="00000000" w:csb0="00000001" w:csb1="00000000"/>
   </w:font>
 </w:fonts>
 </file>
@@ -10013,6 +10029,10 @@
     <w:compatSetting w:name="enableOpenTypeFeatures" w:uri="http://schemas.microsoft.com/office/word" w:val="1"/>
     <w:compatSetting w:name="doNotFlipMirrorIndents" w:uri="http://schemas.microsoft.com/office/word" w:val="1"/>
   </w:compat>
+  <w:rsids>
+    <w:rsidRoot w:val="0090205A"/>
+    <w:rsid w:val="0090205A"/>
+  </w:rsids>
   <m:mathPr>
     <m:mathFont m:val="Cambria Math"/>
     <m:brkBin m:val="before"/>
@@ -10289,6 +10309,18 @@
   <w:style w:type="paragraph" w:customStyle="1" w:styleId="1AF615123428734384D4E8B719422EC6">
     <w:name w:val="1AF615123428734384D4E8B719422EC6"/>
   </w:style>
+  <w:style w:type="paragraph" w:customStyle="1" w:styleId="5C45B9533F74604DA19AA7BC655E0176">
+    <w:name w:val="5C45B9533F74604DA19AA7BC655E0176"/>
+    <w:rsid w:val="0090205A"/>
+  </w:style>
+  <w:style w:type="paragraph" w:customStyle="1" w:styleId="75A2711DDCDFBB4E9E4009363EED7AE7">
+    <w:name w:val="75A2711DDCDFBB4E9E4009363EED7AE7"/>
+    <w:rsid w:val="0090205A"/>
+  </w:style>
+  <w:style w:type="paragraph" w:customStyle="1" w:styleId="ED036F03E348E74B894D3B299D6EF576">
+    <w:name w:val="ED036F03E348E74B894D3B299D6EF576"/>
+    <w:rsid w:val="0090205A"/>
+  </w:style>
 </w:styles>
 </file>
 
@@ -10545,6 +10577,18 @@
   </w:style>
   <w:style w:type="paragraph" w:customStyle="1" w:styleId="1AF615123428734384D4E8B719422EC6">
     <w:name w:val="1AF615123428734384D4E8B719422EC6"/>
+  </w:style>
+  <w:style w:type="paragraph" w:customStyle="1" w:styleId="5C45B9533F74604DA19AA7BC655E0176">
+    <w:name w:val="5C45B9533F74604DA19AA7BC655E0176"/>
+    <w:rsid w:val="0090205A"/>
+  </w:style>
+  <w:style w:type="paragraph" w:customStyle="1" w:styleId="75A2711DDCDFBB4E9E4009363EED7AE7">
+    <w:name w:val="75A2711DDCDFBB4E9E4009363EED7AE7"/>
+    <w:rsid w:val="0090205A"/>
+  </w:style>
+  <w:style w:type="paragraph" w:customStyle="1" w:styleId="ED036F03E348E74B894D3B299D6EF576">
+    <w:name w:val="ED036F03E348E74B894D3B299D6EF576"/>
+    <w:rsid w:val="0090205A"/>
   </w:style>
 </w:styles>
 </file>

</xml_diff>

<commit_message>
added resources together at the end
</commit_message>
<xml_diff>
--- a/Asteroid Mining Proposal.docx
+++ b/Asteroid Mining Proposal.docx
@@ -387,6 +387,7 @@
               <w:sz w:val="24"/>
               <w:szCs w:val="24"/>
             </w:rPr>
+            <w:lastRenderedPageBreak/>
             <w:t>"Water is a critical life-support item for a spacefaring civilization, and it takes a lot of energy to launch it into space," says Dante Lauretta of the University of Arizona, Tucson, principal investigator for NASA’s OSIRIS-REx asteroid sample return mission. "With launch costs currently thousands of dollars per pound, you want to use water already available in space to reduce mission costs. The other thing you can do with water is break it apart into its constituent hydrogen and oxygen, and that becomes rocket fuel, so you could have fuel depots out there where you're mining these asteroids. The other thing C-type asteroids have is organic material – they have a lot of organic carbon, phosphorous and other key elements for fertilizer to grow your food," said Lauretta.</w:t>
           </w:r>
         </w:p>
@@ -953,6 +954,7 @@
               <w:sz w:val="24"/>
               <w:szCs w:val="24"/>
             </w:rPr>
+            <w:lastRenderedPageBreak/>
             <w:t>Calcium:</w:t>
           </w:r>
           <w:r>
@@ -1140,6 +1142,7 @@
               <w:sz w:val="24"/>
               <w:szCs w:val="24"/>
             </w:rPr>
+            <w:lastRenderedPageBreak/>
             <w:t>(http://www.popularmechanics.com/space/a7942/how-to-mine-an-asteroid-11644811/)</w:t>
           </w:r>
         </w:p>
@@ -1300,6 +1303,7 @@
               <w:sz w:val="24"/>
               <w:szCs w:val="24"/>
             </w:rPr>
+            <w:lastRenderedPageBreak/>
             <mc:AlternateContent>
               <mc:Choice Requires="wps">
                 <w:drawing>
@@ -2319,6 +2323,8 @@
           <w:u w:val="single"/>
         </w:rPr>
       </w:pPr>
+      <w:bookmarkStart w:id="0" w:name="_GoBack"/>
+      <w:bookmarkEnd w:id="0"/>
       <w:r>
         <w:rPr>
           <w:rFonts w:cs="Adobe Arabic"/>
@@ -2327,7 +2333,8 @@
           <w:szCs w:val="24"/>
           <w:u w:val="single"/>
         </w:rPr>
-        <w:t xml:space="preserve"> Send in the Drone</w:t>
+        <w:lastRenderedPageBreak/>
+        <w:t>Send in the Drone</w:t>
       </w:r>
     </w:p>
     <w:p>
@@ -2512,6 +2519,7 @@
           <w:sz w:val="24"/>
           <w:szCs w:val="24"/>
         </w:rPr>
+        <w:lastRenderedPageBreak/>
         <w:drawing>
           <wp:inline distT="0" distB="0" distL="0" distR="0" wp14:anchorId="6EE27E53" wp14:editId="0A2C99DF">
             <wp:extent cx="5022103" cy="1942760"/>
@@ -2756,6 +2764,7 @@
           <w:szCs w:val="24"/>
           <w:u w:val="single"/>
         </w:rPr>
+        <w:lastRenderedPageBreak/>
         <w:t>The Asteroid Has Landed</w:t>
       </w:r>
     </w:p>
@@ -2775,17 +2784,7 @@
           <w:sz w:val="24"/>
           <w:szCs w:val="24"/>
         </w:rPr>
-        <w:t>Once securely on</w:t>
-      </w:r>
-      <w:bookmarkStart w:id="0" w:name="_GoBack"/>
-      <w:bookmarkEnd w:id="0"/>
-      <w:r>
-        <w:rPr>
-          <w:rFonts w:cs="Adobe Arabic"/>
-          <w:sz w:val="24"/>
-          <w:szCs w:val="24"/>
-        </w:rPr>
-        <w:t xml:space="preserve"> the ground, it’s time for the ground crew to get started. Just like mining on the Moon, it will be the same principle on Mars.</w:t>
+        <w:t>Once securely on the ground, it’s time for the ground crew to get started. Just like mining on the Moon, it will be the same principle on Mars.</w:t>
       </w:r>
     </w:p>
     <w:p>
@@ -2935,6 +2934,7 @@
           <w:sz w:val="24"/>
           <w:szCs w:val="24"/>
         </w:rPr>
+        <w:lastRenderedPageBreak/>
         <w:drawing>
           <wp:inline distT="0" distB="0" distL="0" distR="0" wp14:anchorId="70D2407F" wp14:editId="389C5D5C">
             <wp:extent cx="4908461" cy="3026410"/>
@@ -3115,12 +3115,205 @@
         </w:rPr>
       </w:pPr>
     </w:p>
+    <w:p>
+      <w:pPr>
+        <w:spacing w:line="360" w:lineRule="auto"/>
+        <w:contextualSpacing/>
+        <w:rPr>
+          <w:rFonts w:cs="Adobe Arabic"/>
+          <w:b/>
+          <w:sz w:val="24"/>
+          <w:szCs w:val="24"/>
+          <w:u w:val="single"/>
+        </w:rPr>
+      </w:pPr>
+      <w:r>
+        <w:rPr>
+          <w:rFonts w:cs="Adobe Arabic"/>
+          <w:b/>
+          <w:sz w:val="24"/>
+          <w:szCs w:val="24"/>
+          <w:u w:val="single"/>
+        </w:rPr>
+        <w:t>Resources</w:t>
+      </w:r>
+    </w:p>
+    <w:p>
+      <w:pPr>
+        <w:spacing w:line="360" w:lineRule="auto"/>
+        <w:contextualSpacing/>
+        <w:rPr>
+          <w:rFonts w:cs="Adobe Arabic"/>
+          <w:sz w:val="24"/>
+          <w:szCs w:val="24"/>
+        </w:rPr>
+      </w:pPr>
+      <w:r>
+        <w:rPr>
+          <w:rFonts w:cs="Adobe Arabic"/>
+          <w:sz w:val="24"/>
+          <w:szCs w:val="24"/>
+        </w:rPr>
+        <w:t>http://www.popularmechanics.com/space/a6856/how-nasa-will-harpoon-an-asteroid/</w:t>
+      </w:r>
+    </w:p>
+    <w:p>
+      <w:pPr>
+        <w:spacing w:line="360" w:lineRule="auto"/>
+        <w:contextualSpacing/>
+        <w:rPr>
+          <w:rFonts w:cs="Adobe Arabic"/>
+          <w:sz w:val="24"/>
+          <w:szCs w:val="24"/>
+        </w:rPr>
+      </w:pPr>
+      <w:r>
+        <w:rPr>
+          <w:rFonts w:cs="Adobe Arabic"/>
+          <w:sz w:val="24"/>
+          <w:szCs w:val="24"/>
+        </w:rPr>
+        <w:t>http://www.nasa.gov/content/nasas-journey-to-mars</w:t>
+      </w:r>
+    </w:p>
+    <w:p>
+      <w:pPr>
+        <w:spacing w:line="360" w:lineRule="auto"/>
+        <w:rPr>
+          <w:rFonts w:eastAsia="Times New Roman" w:cs="Times New Roman"/>
+          <w:color w:val="auto"/>
+          <w:sz w:val="24"/>
+          <w:szCs w:val="24"/>
+        </w:rPr>
+      </w:pPr>
+      <w:r>
+        <w:rPr>
+          <w:color w:val="auto"/>
+          <w:kern w:val="24"/>
+          <w:sz w:val="24"/>
+          <w:szCs w:val="24"/>
+        </w:rPr>
+        <w:t>https://en.wikipedia.org/wiki/Electromagnetic_spectrum#Visible_radiation_.</w:t>
+      </w:r>
+      <w:hyperlink r:id="rId17" w:history="1">
+        <w:r>
+          <w:rPr>
+            <w:rStyle w:val="Hyperlink"/>
+            <w:color w:val="auto"/>
+            <w:kern w:val="24"/>
+            <w:sz w:val="24"/>
+            <w:szCs w:val="24"/>
+            <w:u w:val="none"/>
+          </w:rPr>
+          <w:t>28light.29</w:t>
+        </w:r>
+      </w:hyperlink>
+    </w:p>
+    <w:p>
+      <w:pPr>
+        <w:spacing w:line="360" w:lineRule="auto"/>
+        <w:rPr>
+          <w:rFonts w:eastAsia="Times New Roman" w:cs="Times New Roman"/>
+          <w:color w:val="auto"/>
+          <w:sz w:val="24"/>
+          <w:szCs w:val="24"/>
+        </w:rPr>
+      </w:pPr>
+      <w:r>
+        <w:rPr>
+          <w:color w:val="auto"/>
+          <w:kern w:val="24"/>
+          <w:sz w:val="24"/>
+          <w:szCs w:val="24"/>
+        </w:rPr>
+        <w:lastRenderedPageBreak/>
+        <w:t>http://www.midnightkite.com/color.html</w:t>
+      </w:r>
+    </w:p>
+    <w:p>
+      <w:pPr>
+        <w:spacing w:line="360" w:lineRule="auto"/>
+        <w:rPr>
+          <w:rFonts w:cs="Adobe Arabic"/>
+          <w:sz w:val="24"/>
+          <w:szCs w:val="24"/>
+        </w:rPr>
+      </w:pPr>
+      <w:r>
+        <w:rPr>
+          <w:rFonts w:cs="Adobe Arabic"/>
+          <w:sz w:val="24"/>
+          <w:szCs w:val="24"/>
+        </w:rPr>
+        <w:t>https://en.wikipedia.org/wiki/Astronomical_spectroscopy</w:t>
+      </w:r>
+    </w:p>
+    <w:p>
+      <w:pPr>
+        <w:spacing w:line="360" w:lineRule="auto"/>
+        <w:contextualSpacing/>
+        <w:rPr>
+          <w:rFonts w:cs="Adobe Arabic"/>
+          <w:sz w:val="24"/>
+          <w:szCs w:val="24"/>
+        </w:rPr>
+      </w:pPr>
+      <w:r>
+        <w:rPr>
+          <w:rFonts w:cs="Adobe Arabic"/>
+          <w:sz w:val="24"/>
+          <w:szCs w:val="24"/>
+        </w:rPr>
+        <w:t>http://www.nasa.gov/content/goddard/new-nasa-mission-to-help-us-learn-how-to-mine-asteroids</w:t>
+      </w:r>
+    </w:p>
+    <w:p>
+      <w:pPr>
+        <w:spacing w:line="360" w:lineRule="auto"/>
+        <w:contextualSpacing/>
+        <w:rPr>
+          <w:rFonts w:cs="Adobe Arabic"/>
+          <w:sz w:val="24"/>
+          <w:szCs w:val="24"/>
+        </w:rPr>
+      </w:pPr>
+      <w:r>
+        <w:rPr>
+          <w:rFonts w:cs="Adobe Arabic"/>
+          <w:sz w:val="24"/>
+          <w:szCs w:val="24"/>
+        </w:rPr>
+        <w:t>(http://www.space.com/51-asteroids-formation-discovery-and-exploration.html)</w:t>
+      </w:r>
+    </w:p>
+    <w:p>
+      <w:pPr>
+        <w:spacing w:line="360" w:lineRule="auto"/>
+        <w:contextualSpacing/>
+        <w:rPr>
+          <w:rFonts w:cs="Adobe Arabic"/>
+          <w:sz w:val="24"/>
+          <w:szCs w:val="24"/>
+        </w:rPr>
+      </w:pPr>
+    </w:p>
+    <w:p>
+      <w:pPr>
+        <w:spacing w:line="360" w:lineRule="auto"/>
+        <w:rPr>
+          <w:rFonts w:eastAsia="Times New Roman" w:cs="Times New Roman"/>
+          <w:color w:val="auto"/>
+          <w:sz w:val="24"/>
+          <w:szCs w:val="24"/>
+        </w:rPr>
+      </w:pPr>
+    </w:p>
     <w:sectPr>
-      <w:headerReference w:type="even" r:id="rId17"/>
-      <w:headerReference w:type="default" r:id="rId18"/>
-      <w:footerReference w:type="default" r:id="rId19"/>
-      <w:headerReference w:type="first" r:id="rId20"/>
-      <w:footerReference w:type="first" r:id="rId21"/>
+      <w:headerReference w:type="even" r:id="rId18"/>
+      <w:headerReference w:type="default" r:id="rId19"/>
+      <w:footerReference w:type="default" r:id="rId20"/>
+      <w:headerReference w:type="first" r:id="rId21"/>
+      <w:footerReference w:type="first" r:id="rId22"/>
       <w:pgSz w:w="12240" w:h="15840" w:code="1"/>
       <w:pgMar w:top="1800" w:right="2160" w:bottom="1440" w:left="2160" w:header="1800" w:footer="720" w:gutter="0"/>
       <w:cols w:space="720"/>
@@ -3752,6 +3945,7 @@
             <w:docPart w:val="ED036F03E348E74B894D3B299D6EF576"/>
           </w:placeholder>
         </w:sdtPr>
+        <w:sdtEndPr/>
         <w:sdtContent>
           <w:tc>
             <w:tcPr>
@@ -3789,7 +3983,7 @@
             <w:rPr>
               <w:noProof/>
             </w:rPr>
-            <w:t>11</w:t>
+            <w:t>9</w:t>
           </w:r>
           <w:r>
             <w:rPr>
@@ -9783,10 +9977,7 @@
             <w:spacing w:after="120"/>
           </w:pPr>
           <w:r>
-            <w:t xml:space="preserve">Pellentesque a pede. Curabitur quis ipsum in tellus rhoncus ornare. Donec non ligula ut orci tincidunt hendrerit. Fusce et nisi eu lorem tempus porttitor. Nam nulla. Praesent pede. Vivamus aliquam diam vel nunc. Suspendisse </w:t>
-          </w:r>
-          <w:r>
-            <w:t>erat. Sed pulvinar convallis massa. Suspendisse et orci in nisi blandit varius. Suspendisse ipsum. Phasellus porttitor lorem id ante.</w:t>
+            <w:t>Pellentesque a pede. Curabitur quis ipsum in tellus rhoncus ornare. Donec non ligula ut orci tincidunt hendrerit. Fusce et nisi eu lorem tempus porttitor. Nam nulla. Praesent pede. Vivamus aliquam diam vel nunc. Suspendisse erat. Sed pulvinar convallis massa. Suspendisse et orci in nisi blandit varius. Suspendisse ipsum. Phasellus porttitor lorem id ante.</w:t>
           </w:r>
         </w:p>
         <w:p>
@@ -9820,10 +10011,7 @@
             <w:pStyle w:val="7FE052BBE5C05845A41CC439FE45D03A"/>
           </w:pPr>
           <w:r>
-            <w:t>Suspendis</w:t>
-          </w:r>
-          <w:r>
-            <w:t>se Ipsum</w:t>
+            <w:t>Suspendisse Ipsum</w:t>
           </w:r>
         </w:p>
       </w:docPartBody>
@@ -9875,10 +10063,7 @@
             <w:pStyle w:val="73370AF252904341871E7EA23F7224A8"/>
           </w:pPr>
           <w:r>
-            <w:t>Vestibulum condimen</w:t>
-          </w:r>
-          <w:r>
-            <w:t>tum velit sit amet leo. Aliquam vulputate lacinia eros. Vestibulum nonummy. Duis velit. Proin justo. Donec nunc sapien, pellentesque sed, posuere nec, pellentesque sed, ligula. Etiam non ante.</w:t>
+            <w:t>Vestibulum condimentum velit sit amet leo. Aliquam vulputate lacinia eros. Vestibulum nonummy. Duis velit. Proin justo. Donec nunc sapien, pellentesque sed, posuere nec, pellentesque sed, ligula. Etiam non ante.</w:t>
           </w:r>
         </w:p>
       </w:docPartBody>
@@ -9927,7 +10112,7 @@
     <w:charset w:val="00"/>
     <w:family w:val="auto"/>
     <w:pitch w:val="variable"/>
-    <w:sig w:usb0="00000003" w:usb1="00000000" w:usb2="00000000" w:usb3="00000000" w:csb0="00000001" w:csb1="00000000"/>
+    <w:sig w:usb0="00002A87" w:usb1="80000000" w:usb2="00000008" w:usb3="00000000" w:csb0="000001FF" w:csb1="00000000"/>
   </w:font>
   <w:font w:name="Arial">
     <w:panose1 w:val="020B0604020202020204"/>
@@ -9941,7 +10126,7 @@
     <w:charset w:val="00"/>
     <w:family w:val="auto"/>
     <w:pitch w:val="variable"/>
-    <w:sig w:usb0="00000003" w:usb1="00000000" w:usb2="00000000" w:usb3="00000000" w:csb0="00000001" w:csb1="00000000"/>
+    <w:sig w:usb0="00002A87" w:usb1="80000000" w:usb2="00000008" w:usb3="00000000" w:csb0="000001FF" w:csb1="00000000"/>
   </w:font>
   <w:font w:name="Wingdings">
     <w:panose1 w:val="05000000000000000000"/>
@@ -9992,27 +10177,23 @@
     <w:sig w:usb0="E00002FF" w:usb1="400004FF" w:usb2="00000000" w:usb3="00000000" w:csb0="0000019F" w:csb1="00000000"/>
   </w:font>
   <w:font w:name="ＭＳ 明朝">
-    <w:panose1 w:val="00000000000000000000"/>
-    <w:charset w:val="80"/>
-    <w:family w:val="roman"/>
-    <w:notTrueType/>
-    <w:pitch w:val="fixed"/>
-    <w:sig w:usb0="00000001" w:usb1="08070000" w:usb2="00000010" w:usb3="00000000" w:csb0="00020000" w:csb1="00000000"/>
+    <w:charset w:val="4E"/>
+    <w:family w:val="auto"/>
+    <w:pitch w:val="variable"/>
+    <w:sig w:usb0="E00002FF" w:usb1="6AC7FDFB" w:usb2="00000012" w:usb3="00000000" w:csb0="0002009F" w:csb1="00000000"/>
   </w:font>
   <w:font w:name="ＭＳ ゴシック">
-    <w:panose1 w:val="00000000000000000000"/>
-    <w:charset w:val="80"/>
-    <w:family w:val="modern"/>
-    <w:notTrueType/>
-    <w:pitch w:val="fixed"/>
-    <w:sig w:usb0="00000001" w:usb1="08070000" w:usb2="00000010" w:usb3="00000000" w:csb0="00020000" w:csb1="00000000"/>
+    <w:charset w:val="4E"/>
+    <w:family w:val="auto"/>
+    <w:pitch w:val="variable"/>
+    <w:sig w:usb0="E00002FF" w:usb1="6AC7FDFB" w:usb2="00000012" w:usb3="00000000" w:csb0="0002009F" w:csb1="00000000"/>
   </w:font>
   <w:font w:name="Calibri">
     <w:panose1 w:val="020F0502020204030204"/>
     <w:charset w:val="00"/>
     <w:family w:val="auto"/>
     <w:pitch w:val="variable"/>
-    <w:sig w:usb0="00000003" w:usb1="00000000" w:usb2="00000000" w:usb3="00000000" w:csb0="00000001" w:csb1="00000000"/>
+    <w:sig w:usb0="E10002FF" w:usb1="4000ACFF" w:usb2="00000009" w:usb3="00000000" w:csb0="0000019F" w:csb1="00000000"/>
   </w:font>
 </w:fonts>
 </file>
@@ -10032,6 +10213,7 @@
   <w:rsids>
     <w:rsidRoot w:val="0090205A"/>
     <w:rsid w:val="0090205A"/>
+    <w:rsid w:val="009F22E2"/>
   </w:rsids>
   <m:mathPr>
     <m:mathFont m:val="Cambria Math"/>

</xml_diff>